<commit_message>
Completed all possible tasks
</commit_message>
<xml_diff>
--- a/Reports/Report 12.docx
+++ b/Reports/Report 12.docx
@@ -17,15 +17,7 @@
           <w:sz w:val="28"/>
           <w:szCs w:val="28"/>
         </w:rPr>
-        <w:t>Студент группы ПОКС-22</w:t>
-      </w:r>
-      <w:r>
-        <w:rPr>
-          <w:rFonts w:ascii="Times New Roman" w:hAnsi="Times New Roman" w:cs="Times New Roman"/>
-          <w:sz w:val="28"/>
-          <w:szCs w:val="28"/>
-        </w:rPr>
-        <w:t xml:space="preserve"> </w:t>
+        <w:t xml:space="preserve">Студент группы ПОКС-22 </w:t>
       </w:r>
       <w:proofErr w:type="spellStart"/>
       <w:r>
@@ -239,8 +231,9 @@
           <w:sz w:val="28"/>
           <w:szCs w:val="28"/>
         </w:rPr>
-        <w:t>IDE</w:t>
-      </w:r>
+        <w:t xml:space="preserve">IDE </w:t>
+      </w:r>
+      <w:proofErr w:type="spellStart"/>
       <w:r>
         <w:rPr>
           <w:rFonts w:ascii="Times New Roman" w:hAnsi="Times New Roman" w:cs="Times New Roman"/>
@@ -248,9 +241,9 @@
           <w:sz w:val="28"/>
           <w:szCs w:val="28"/>
         </w:rPr>
-        <w:t xml:space="preserve"> </w:t>
-      </w:r>
-      <w:proofErr w:type="spellStart"/>
+        <w:t>PyCharm</w:t>
+      </w:r>
+      <w:proofErr w:type="spellEnd"/>
       <w:r>
         <w:rPr>
           <w:rFonts w:ascii="Times New Roman" w:hAnsi="Times New Roman" w:cs="Times New Roman"/>
@@ -258,9 +251,9 @@
           <w:sz w:val="28"/>
           <w:szCs w:val="28"/>
         </w:rPr>
-        <w:t>PyCharm</w:t>
-      </w:r>
-      <w:proofErr w:type="spellEnd"/>
+        <w:t xml:space="preserve"> </w:t>
+      </w:r>
+      <w:proofErr w:type="spellStart"/>
       <w:r>
         <w:rPr>
           <w:rFonts w:ascii="Times New Roman" w:hAnsi="Times New Roman" w:cs="Times New Roman"/>
@@ -268,9 +261,9 @@
           <w:sz w:val="28"/>
           <w:szCs w:val="28"/>
         </w:rPr>
-        <w:t xml:space="preserve"> </w:t>
-      </w:r>
-      <w:proofErr w:type="spellStart"/>
+        <w:t>Community</w:t>
+      </w:r>
+      <w:proofErr w:type="spellEnd"/>
       <w:r>
         <w:rPr>
           <w:rFonts w:ascii="Times New Roman" w:hAnsi="Times New Roman" w:cs="Times New Roman"/>
@@ -278,23 +271,79 @@
           <w:sz w:val="28"/>
           <w:szCs w:val="28"/>
         </w:rPr>
-        <w:t>Community</w:t>
-      </w:r>
-      <w:proofErr w:type="spellEnd"/>
-      <w:r>
+        <w:t>.</w:t>
+      </w:r>
+    </w:p>
+    <w:p>
+      <w:pPr>
+        <w:rPr>
+          <w:rFonts w:ascii="Times New Roman" w:hAnsi="Times New Roman" w:cs="Times New Roman"/>
+          <w:sz w:val="28"/>
+          <w:szCs w:val="28"/>
+        </w:rPr>
+      </w:pPr>
+    </w:p>
+    <w:p>
+      <w:pPr>
         <w:rPr>
           <w:rFonts w:ascii="Times New Roman" w:hAnsi="Times New Roman" w:cs="Times New Roman"/>
           <w:b/>
           <w:sz w:val="28"/>
           <w:szCs w:val="28"/>
         </w:rPr>
-        <w:t>.</w:t>
+      </w:pPr>
+      <w:r>
+        <w:rPr>
+          <w:rFonts w:ascii="Times New Roman" w:hAnsi="Times New Roman" w:cs="Times New Roman"/>
+          <w:b/>
+          <w:sz w:val="28"/>
+          <w:szCs w:val="28"/>
+        </w:rPr>
+        <w:t>Постановка задачи.</w:t>
       </w:r>
     </w:p>
     <w:p>
       <w:pPr>
         <w:rPr>
           <w:rFonts w:ascii="Times New Roman" w:hAnsi="Times New Roman" w:cs="Times New Roman"/>
+          <w:b/>
+          <w:sz w:val="28"/>
+          <w:szCs w:val="28"/>
+        </w:rPr>
+      </w:pPr>
+      <w:r>
+        <w:rPr>
+          <w:rFonts w:ascii="Times New Roman" w:hAnsi="Times New Roman" w:cs="Times New Roman"/>
+          <w:b/>
+          <w:sz w:val="28"/>
+          <w:szCs w:val="28"/>
+        </w:rPr>
+        <w:t xml:space="preserve">Вариант </w:t>
+      </w:r>
+      <w:r>
+        <w:rPr>
+          <w:rFonts w:ascii="Times New Roman" w:hAnsi="Times New Roman" w:cs="Times New Roman"/>
+          <w:b/>
+          <w:sz w:val="28"/>
+          <w:szCs w:val="28"/>
+        </w:rPr>
+        <w:t>–</w:t>
+      </w:r>
+      <w:r>
+        <w:rPr>
+          <w:rFonts w:ascii="Times New Roman" w:hAnsi="Times New Roman" w:cs="Times New Roman"/>
+          <w:b/>
+          <w:sz w:val="28"/>
+          <w:szCs w:val="28"/>
+        </w:rPr>
+        <w:t xml:space="preserve"> 14</w:t>
+      </w:r>
+    </w:p>
+    <w:p>
+      <w:pPr>
+        <w:rPr>
+          <w:rFonts w:ascii="Times New Roman" w:hAnsi="Times New Roman" w:cs="Times New Roman"/>
+          <w:b/>
           <w:sz w:val="28"/>
           <w:szCs w:val="28"/>
         </w:rPr>
@@ -316,7 +365,7 @@
           <w:sz w:val="28"/>
           <w:szCs w:val="28"/>
         </w:rPr>
-        <w:t>Постановка задачи.</w:t>
+        <w:t xml:space="preserve">Задание 1. </w:t>
       </w:r>
     </w:p>
     <w:p>
@@ -331,11 +380,10 @@
       <w:r>
         <w:rPr>
           <w:rFonts w:ascii="Times New Roman" w:hAnsi="Times New Roman" w:cs="Times New Roman"/>
-          <w:b/>
           <w:sz w:val="28"/>
           <w:szCs w:val="28"/>
         </w:rPr>
-        <w:t xml:space="preserve">Вариант </w:t>
+        <w:t xml:space="preserve">В соответствии с номером варианта перейти по ссылке на прототип. Реализовать его в </w:t>
       </w:r>
       <w:r>
         <w:rPr>
@@ -344,8 +392,18 @@
           <w:sz w:val="28"/>
           <w:szCs w:val="28"/>
         </w:rPr>
-        <w:t>–</w:t>
-      </w:r>
+        <w:t xml:space="preserve">IDE </w:t>
+      </w:r>
+    </w:p>
+    <w:p>
+      <w:pPr>
+        <w:rPr>
+          <w:rFonts w:ascii="Times New Roman" w:hAnsi="Times New Roman" w:cs="Times New Roman"/>
+          <w:sz w:val="28"/>
+          <w:szCs w:val="28"/>
+        </w:rPr>
+      </w:pPr>
+      <w:proofErr w:type="spellStart"/>
       <w:r>
         <w:rPr>
           <w:rFonts w:ascii="Times New Roman" w:hAnsi="Times New Roman" w:cs="Times New Roman"/>
@@ -353,17 +411,96 @@
           <w:sz w:val="28"/>
           <w:szCs w:val="28"/>
         </w:rPr>
-        <w:t xml:space="preserve"> 14</w:t>
-      </w:r>
-    </w:p>
-    <w:p>
-      <w:pPr>
+        <w:t>PyCharm</w:t>
+      </w:r>
+      <w:proofErr w:type="spellEnd"/>
+      <w:r>
         <w:rPr>
           <w:rFonts w:ascii="Times New Roman" w:hAnsi="Times New Roman" w:cs="Times New Roman"/>
           <w:b/>
           <w:sz w:val="28"/>
           <w:szCs w:val="28"/>
         </w:rPr>
+        <w:t xml:space="preserve"> </w:t>
+      </w:r>
+      <w:proofErr w:type="spellStart"/>
+      <w:r>
+        <w:rPr>
+          <w:rFonts w:ascii="Times New Roman" w:hAnsi="Times New Roman" w:cs="Times New Roman"/>
+          <w:b/>
+          <w:sz w:val="28"/>
+          <w:szCs w:val="28"/>
+        </w:rPr>
+        <w:t>Community</w:t>
+      </w:r>
+      <w:proofErr w:type="spellEnd"/>
+      <w:r>
+        <w:rPr>
+          <w:rFonts w:ascii="Times New Roman" w:hAnsi="Times New Roman" w:cs="Times New Roman"/>
+          <w:sz w:val="28"/>
+          <w:szCs w:val="28"/>
+        </w:rPr>
+        <w:t xml:space="preserve"> с применением пакета </w:t>
+      </w:r>
+      <w:proofErr w:type="spellStart"/>
+      <w:r>
+        <w:rPr>
+          <w:rFonts w:ascii="Times New Roman" w:hAnsi="Times New Roman" w:cs="Times New Roman"/>
+          <w:b/>
+          <w:sz w:val="28"/>
+          <w:szCs w:val="28"/>
+        </w:rPr>
+        <w:t>tk</w:t>
+      </w:r>
+      <w:proofErr w:type="spellEnd"/>
+      <w:r>
+        <w:rPr>
+          <w:rFonts w:ascii="Times New Roman" w:hAnsi="Times New Roman" w:cs="Times New Roman"/>
+          <w:sz w:val="28"/>
+          <w:szCs w:val="28"/>
+        </w:rPr>
+        <w:t>. Получить интерфейс максимально</w:t>
+      </w:r>
+      <w:r>
+        <w:rPr>
+          <w:rFonts w:ascii="Times New Roman" w:hAnsi="Times New Roman" w:cs="Times New Roman"/>
+          <w:sz w:val="28"/>
+          <w:szCs w:val="28"/>
+        </w:rPr>
+        <w:t xml:space="preserve"> </w:t>
+      </w:r>
+      <w:r>
+        <w:rPr>
+          <w:rFonts w:ascii="Times New Roman" w:hAnsi="Times New Roman" w:cs="Times New Roman"/>
+          <w:sz w:val="28"/>
+          <w:szCs w:val="28"/>
+        </w:rPr>
+        <w:t>приближенный к оригиналу (</w:t>
+      </w:r>
+      <w:r>
+        <w:rPr>
+          <w:rFonts w:ascii="Times New Roman" w:hAnsi="Times New Roman" w:cs="Times New Roman"/>
+          <w:sz w:val="28"/>
+          <w:szCs w:val="28"/>
+        </w:rPr>
+        <w:t>https://i.stack.imgur.com/5MatP.png</w:t>
+      </w:r>
+      <w:r>
+        <w:rPr>
+          <w:rFonts w:ascii="Times New Roman" w:hAnsi="Times New Roman" w:cs="Times New Roman"/>
+          <w:sz w:val="28"/>
+          <w:szCs w:val="28"/>
+        </w:rPr>
+        <w:t>).</w:t>
+      </w:r>
+    </w:p>
+    <w:p>
+      <w:pPr>
+        <w:rPr>
+          <w:rFonts w:ascii="Times New Roman" w:hAnsi="Times New Roman" w:cs="Times New Roman"/>
+          <w:sz w:val="28"/>
+          <w:szCs w:val="28"/>
+        </w:rPr>
       </w:pPr>
     </w:p>
     <w:p>
@@ -382,26 +519,35 @@
           <w:sz w:val="28"/>
           <w:szCs w:val="28"/>
         </w:rPr>
-        <w:t xml:space="preserve">Задание 1. </w:t>
+        <w:t xml:space="preserve">Задание 2. </w:t>
       </w:r>
     </w:p>
     <w:p>
       <w:pPr>
+        <w:rPr>
+          <w:rFonts w:ascii="Times New Roman" w:hAnsi="Times New Roman" w:cs="Times New Roman"/>
+          <w:sz w:val="28"/>
+          <w:szCs w:val="28"/>
+        </w:rPr>
+      </w:pPr>
+      <w:r>
+        <w:rPr>
+          <w:rFonts w:ascii="Times New Roman" w:hAnsi="Times New Roman" w:cs="Times New Roman"/>
+          <w:sz w:val="28"/>
+          <w:szCs w:val="28"/>
+        </w:rPr>
+        <w:t>Разработать программу с применением пакета</w:t>
+      </w:r>
+      <w:r>
         <w:rPr>
           <w:rFonts w:ascii="Times New Roman" w:hAnsi="Times New Roman" w:cs="Times New Roman"/>
           <w:b/>
           <w:sz w:val="28"/>
           <w:szCs w:val="28"/>
         </w:rPr>
-      </w:pPr>
-      <w:r>
-        <w:rPr>
-          <w:rFonts w:ascii="Times New Roman" w:hAnsi="Times New Roman" w:cs="Times New Roman"/>
-          <w:sz w:val="28"/>
-          <w:szCs w:val="28"/>
-        </w:rPr>
-        <w:t xml:space="preserve">В соответствии с номером варианта перейти по ссылке на прототип. Реализовать его в </w:t>
-      </w:r>
+        <w:t xml:space="preserve"> </w:t>
+      </w:r>
+      <w:proofErr w:type="spellStart"/>
       <w:r>
         <w:rPr>
           <w:rFonts w:ascii="Times New Roman" w:hAnsi="Times New Roman" w:cs="Times New Roman"/>
@@ -409,7 +555,50 @@
           <w:sz w:val="28"/>
           <w:szCs w:val="28"/>
         </w:rPr>
-        <w:t xml:space="preserve">IDE </w:t>
+        <w:t>tk</w:t>
+      </w:r>
+      <w:proofErr w:type="spellEnd"/>
+      <w:r>
+        <w:rPr>
+          <w:rFonts w:ascii="Times New Roman" w:hAnsi="Times New Roman" w:cs="Times New Roman"/>
+          <w:sz w:val="28"/>
+          <w:szCs w:val="28"/>
+        </w:rPr>
+        <w:t>, взяв в качестве условия одну</w:t>
+      </w:r>
+      <w:r>
+        <w:rPr>
+          <w:rFonts w:ascii="Times New Roman" w:hAnsi="Times New Roman" w:cs="Times New Roman"/>
+          <w:sz w:val="28"/>
+          <w:szCs w:val="28"/>
+        </w:rPr>
+        <w:t xml:space="preserve"> любую </w:t>
+      </w:r>
+      <w:r>
+        <w:rPr>
+          <w:rFonts w:ascii="Times New Roman" w:hAnsi="Times New Roman" w:cs="Times New Roman"/>
+          <w:sz w:val="28"/>
+          <w:szCs w:val="28"/>
+        </w:rPr>
+        <w:t xml:space="preserve">задачу из ПЗ </w:t>
+      </w:r>
+      <w:proofErr w:type="spellStart"/>
+      <w:r>
+        <w:rPr>
+          <w:rFonts w:ascii="Times New Roman" w:hAnsi="Times New Roman" w:cs="Times New Roman"/>
+          <w:sz w:val="28"/>
+          <w:szCs w:val="28"/>
+        </w:rPr>
+        <w:t>No</w:t>
+      </w:r>
+      <w:proofErr w:type="spellEnd"/>
+      <w:r>
+        <w:rPr>
+          <w:rFonts w:ascii="Times New Roman" w:hAnsi="Times New Roman" w:cs="Times New Roman"/>
+          <w:sz w:val="28"/>
+          <w:szCs w:val="28"/>
+        </w:rPr>
+        <w:t xml:space="preserve"> 3 – 8.</w:t>
       </w:r>
     </w:p>
     <w:p>
@@ -420,17 +609,17 @@
           <w:szCs w:val="28"/>
         </w:rPr>
       </w:pPr>
-      <w:proofErr w:type="spellStart"/>
-      <w:r>
+    </w:p>
+    <w:p>
+      <w:pPr>
         <w:rPr>
           <w:rFonts w:ascii="Times New Roman" w:hAnsi="Times New Roman" w:cs="Times New Roman"/>
           <w:b/>
           <w:sz w:val="28"/>
           <w:szCs w:val="28"/>
-        </w:rPr>
-        <w:t>PyCharm</w:t>
-      </w:r>
-      <w:proofErr w:type="spellEnd"/>
+          <w:lang w:val="en-US"/>
+        </w:rPr>
+      </w:pPr>
       <w:r>
         <w:rPr>
           <w:rFonts w:ascii="Times New Roman" w:hAnsi="Times New Roman" w:cs="Times New Roman"/>
@@ -438,9 +627,9 @@
           <w:sz w:val="28"/>
           <w:szCs w:val="28"/>
         </w:rPr>
-        <w:t xml:space="preserve"> </w:t>
-      </w:r>
-      <w:proofErr w:type="spellStart"/>
+        <w:t>Те</w:t>
+      </w:r>
+      <w:proofErr w:type="gramStart"/>
       <w:r>
         <w:rPr>
           <w:rFonts w:ascii="Times New Roman" w:hAnsi="Times New Roman" w:cs="Times New Roman"/>
@@ -448,79 +637,28 @@
           <w:sz w:val="28"/>
           <w:szCs w:val="28"/>
         </w:rPr>
-        <w:t>Community</w:t>
-      </w:r>
-      <w:proofErr w:type="spellEnd"/>
-      <w:r>
-        <w:rPr>
-          <w:rFonts w:ascii="Times New Roman" w:hAnsi="Times New Roman" w:cs="Times New Roman"/>
-          <w:sz w:val="28"/>
-          <w:szCs w:val="28"/>
-        </w:rPr>
-        <w:t xml:space="preserve"> с применением пакета </w:t>
-      </w:r>
-      <w:proofErr w:type="spellStart"/>
+        <w:t>кст</w:t>
+      </w:r>
       <w:r>
         <w:rPr>
           <w:rFonts w:ascii="Times New Roman" w:hAnsi="Times New Roman" w:cs="Times New Roman"/>
           <w:b/>
           <w:sz w:val="28"/>
           <w:szCs w:val="28"/>
-        </w:rPr>
-        <w:t>tk</w:t>
-      </w:r>
-      <w:proofErr w:type="spellEnd"/>
-      <w:r>
-        <w:rPr>
-          <w:rFonts w:ascii="Times New Roman" w:hAnsi="Times New Roman" w:cs="Times New Roman"/>
-          <w:sz w:val="28"/>
-          <w:szCs w:val="28"/>
-        </w:rPr>
-        <w:t>. Получить интерфейс максимально</w:t>
-      </w:r>
-      <w:r>
-        <w:rPr>
-          <w:rFonts w:ascii="Times New Roman" w:hAnsi="Times New Roman" w:cs="Times New Roman"/>
-          <w:sz w:val="28"/>
-          <w:szCs w:val="28"/>
+          <w:lang w:val="en-US"/>
         </w:rPr>
         <w:t xml:space="preserve"> </w:t>
       </w:r>
       <w:r>
-        <w:rPr>
-          <w:rFonts w:ascii="Times New Roman" w:hAnsi="Times New Roman" w:cs="Times New Roman"/>
-          <w:sz w:val="28"/>
-          <w:szCs w:val="28"/>
-        </w:rPr>
-        <w:t>приближенный к оригиналу (https://uicookies.com/wp-content/uploads/2019/05/Reg-Form</w:t>
-      </w:r>
-      <w:r>
-        <w:rPr>
-          <w:rFonts w:ascii="Times New Roman" w:hAnsi="Times New Roman" w:cs="Times New Roman"/>
-          <w:sz w:val="28"/>
-          <w:szCs w:val="28"/>
-        </w:rPr>
-        <w:t>v5.jpg).</w:t>
-      </w:r>
-    </w:p>
-    <w:p>
-      <w:pPr>
-        <w:rPr>
-          <w:rFonts w:ascii="Times New Roman" w:hAnsi="Times New Roman" w:cs="Times New Roman"/>
-          <w:sz w:val="28"/>
-          <w:szCs w:val="28"/>
-        </w:rPr>
-      </w:pPr>
-    </w:p>
-    <w:p>
-      <w:pPr>
         <w:rPr>
           <w:rFonts w:ascii="Times New Roman" w:hAnsi="Times New Roman" w:cs="Times New Roman"/>
           <w:b/>
           <w:sz w:val="28"/>
           <w:szCs w:val="28"/>
         </w:rPr>
-      </w:pPr>
+        <w:t>пр</w:t>
+      </w:r>
+      <w:proofErr w:type="gramEnd"/>
       <w:r>
         <w:rPr>
           <w:rFonts w:ascii="Times New Roman" w:hAnsi="Times New Roman" w:cs="Times New Roman"/>
@@ -528,24 +666,7 @@
           <w:sz w:val="28"/>
           <w:szCs w:val="28"/>
         </w:rPr>
-        <w:t xml:space="preserve">Задание 2. </w:t>
-      </w:r>
-    </w:p>
-    <w:p>
-      <w:pPr>
-        <w:rPr>
-          <w:rFonts w:ascii="Times New Roman" w:hAnsi="Times New Roman" w:cs="Times New Roman"/>
-          <w:sz w:val="28"/>
-          <w:szCs w:val="28"/>
-        </w:rPr>
-      </w:pPr>
-      <w:r>
-        <w:rPr>
-          <w:rFonts w:ascii="Times New Roman" w:hAnsi="Times New Roman" w:cs="Times New Roman"/>
-          <w:sz w:val="28"/>
-          <w:szCs w:val="28"/>
-        </w:rPr>
-        <w:t>Разработать программу с применением пакета</w:t>
+        <w:t>ограммы</w:t>
       </w:r>
       <w:r>
         <w:rPr>
@@ -553,109 +674,9 @@
           <w:b/>
           <w:sz w:val="28"/>
           <w:szCs w:val="28"/>
-        </w:rPr>
-        <w:t xml:space="preserve"> </w:t>
-      </w:r>
-      <w:proofErr w:type="spellStart"/>
-      <w:r>
-        <w:rPr>
-          <w:rFonts w:ascii="Times New Roman" w:hAnsi="Times New Roman" w:cs="Times New Roman"/>
-          <w:b/>
-          <w:sz w:val="28"/>
-          <w:szCs w:val="28"/>
-        </w:rPr>
-        <w:t>tk</w:t>
-      </w:r>
-      <w:proofErr w:type="spellEnd"/>
-      <w:r>
-        <w:rPr>
-          <w:rFonts w:ascii="Times New Roman" w:hAnsi="Times New Roman" w:cs="Times New Roman"/>
-          <w:sz w:val="28"/>
-          <w:szCs w:val="28"/>
-        </w:rPr>
-        <w:t>, взяв в качестве условия одну</w:t>
-      </w:r>
-      <w:r>
-        <w:rPr>
-          <w:rFonts w:ascii="Times New Roman" w:hAnsi="Times New Roman" w:cs="Times New Roman"/>
-          <w:sz w:val="28"/>
-          <w:szCs w:val="28"/>
-        </w:rPr>
-        <w:t xml:space="preserve"> любую </w:t>
-      </w:r>
-      <w:r>
-        <w:rPr>
-          <w:rFonts w:ascii="Times New Roman" w:hAnsi="Times New Roman" w:cs="Times New Roman"/>
-          <w:sz w:val="28"/>
-          <w:szCs w:val="28"/>
-        </w:rPr>
-        <w:t xml:space="preserve">задачу из ПЗ </w:t>
-      </w:r>
-      <w:proofErr w:type="spellStart"/>
-      <w:r>
-        <w:rPr>
-          <w:rFonts w:ascii="Times New Roman" w:hAnsi="Times New Roman" w:cs="Times New Roman"/>
-          <w:sz w:val="28"/>
-          <w:szCs w:val="28"/>
-        </w:rPr>
-        <w:t>No</w:t>
-      </w:r>
-      <w:proofErr w:type="spellEnd"/>
-      <w:r>
-        <w:rPr>
-          <w:rFonts w:ascii="Times New Roman" w:hAnsi="Times New Roman" w:cs="Times New Roman"/>
-          <w:sz w:val="28"/>
-          <w:szCs w:val="28"/>
-        </w:rPr>
-        <w:t xml:space="preserve"> 3 – 8.</w:t>
-      </w:r>
-    </w:p>
-    <w:p>
-      <w:pPr>
-        <w:rPr>
-          <w:rFonts w:ascii="Times New Roman" w:hAnsi="Times New Roman" w:cs="Times New Roman"/>
-          <w:sz w:val="28"/>
-          <w:szCs w:val="28"/>
-        </w:rPr>
-      </w:pPr>
-    </w:p>
-    <w:p>
-      <w:pPr>
-        <w:rPr>
-          <w:rFonts w:ascii="Times New Roman" w:hAnsi="Times New Roman" w:cs="Times New Roman"/>
-          <w:b/>
-          <w:sz w:val="28"/>
-          <w:szCs w:val="28"/>
-        </w:rPr>
-      </w:pPr>
-      <w:r>
-        <w:rPr>
-          <w:rFonts w:ascii="Times New Roman" w:hAnsi="Times New Roman" w:cs="Times New Roman"/>
-          <w:b/>
-          <w:sz w:val="28"/>
-          <w:szCs w:val="28"/>
-        </w:rPr>
-        <w:t>Те</w:t>
-      </w:r>
-      <w:proofErr w:type="gramStart"/>
-      <w:r>
-        <w:rPr>
-          <w:rFonts w:ascii="Times New Roman" w:hAnsi="Times New Roman" w:cs="Times New Roman"/>
-          <w:b/>
-          <w:sz w:val="28"/>
-          <w:szCs w:val="28"/>
-        </w:rPr>
-        <w:t>кст пр</w:t>
-      </w:r>
-      <w:proofErr w:type="gramEnd"/>
-      <w:r>
-        <w:rPr>
-          <w:rFonts w:ascii="Times New Roman" w:hAnsi="Times New Roman" w:cs="Times New Roman"/>
-          <w:b/>
-          <w:sz w:val="28"/>
-          <w:szCs w:val="28"/>
-        </w:rPr>
-        <w:t>ограммы 1:</w:t>
+          <w:lang w:val="en-US"/>
+        </w:rPr>
+        <w:t xml:space="preserve"> 1:</w:t>
       </w:r>
     </w:p>
     <w:p>
@@ -10980,6 +11001,7 @@
           <w:b/>
           <w:sz w:val="28"/>
           <w:szCs w:val="28"/>
+          <w:lang w:val="en-US"/>
         </w:rPr>
       </w:pPr>
       <w:r>
@@ -10999,17 +11021,46 @@
           <w:sz w:val="28"/>
           <w:szCs w:val="28"/>
         </w:rPr>
-        <w:t>кст пр</w:t>
-      </w:r>
-      <w:proofErr w:type="gramEnd"/>
+        <w:t>кст</w:t>
+      </w:r>
       <w:r>
         <w:rPr>
           <w:rFonts w:ascii="Times New Roman" w:hAnsi="Times New Roman" w:cs="Times New Roman"/>
           <w:b/>
           <w:sz w:val="28"/>
           <w:szCs w:val="28"/>
-        </w:rPr>
-        <w:t>ограммы 2:</w:t>
+          <w:lang w:val="en-US"/>
+        </w:rPr>
+        <w:t xml:space="preserve"> </w:t>
+      </w:r>
+      <w:r>
+        <w:rPr>
+          <w:rFonts w:ascii="Times New Roman" w:hAnsi="Times New Roman" w:cs="Times New Roman"/>
+          <w:b/>
+          <w:sz w:val="28"/>
+          <w:szCs w:val="28"/>
+        </w:rPr>
+        <w:t>пр</w:t>
+      </w:r>
+      <w:proofErr w:type="gramEnd"/>
+      <w:r>
+        <w:rPr>
+          <w:rFonts w:ascii="Times New Roman" w:hAnsi="Times New Roman" w:cs="Times New Roman"/>
+          <w:b/>
+          <w:sz w:val="28"/>
+          <w:szCs w:val="28"/>
+        </w:rPr>
+        <w:t>ограммы</w:t>
+      </w:r>
+      <w:r>
+        <w:rPr>
+          <w:rFonts w:ascii="Times New Roman" w:hAnsi="Times New Roman" w:cs="Times New Roman"/>
+          <w:b/>
+          <w:sz w:val="28"/>
+          <w:szCs w:val="28"/>
+          <w:lang w:val="en-US"/>
+        </w:rPr>
+        <w:t xml:space="preserve"> 2:</w:t>
       </w:r>
     </w:p>
     <w:p>

</xml_diff>